<commit_message>
Actualizo About en contenido
</commit_message>
<xml_diff>
--- a/Plantilla Memoria (1).docx
+++ b/Plantilla Memoria (1).docx
@@ -148,28 +148,51 @@
       <w:r>
         <w:t>Nombre completo:</w:t>
       </w:r>
+      <w:r>
+        <w:t xml:space="preserve"> David </w:t>
+      </w:r>
     </w:p>
     <w:p>
       <w:r>
         <w:t>Apellidos:</w:t>
       </w:r>
-    </w:p>
-    <w:p>
-      <w:r>
-        <w:t>Curso (DAM/DAW/ASIR):</w:t>
-      </w:r>
-    </w:p>
-    <w:p>
-      <w:r>
-        <w:t xml:space="preserve">Promoción: </w:t>
-      </w:r>
-      <w:proofErr w:type="gramStart"/>
-      <w:r>
-        <w:t>Febrero</w:t>
-      </w:r>
-      <w:proofErr w:type="gramEnd"/>
-      <w:r>
-        <w:t xml:space="preserve"> 2025</w:t>
+      <w:r>
+        <w:t xml:space="preserve"> </w:t>
+      </w:r>
+      <w:r>
+        <w:t>García Rodríguez</w:t>
+      </w:r>
+    </w:p>
+    <w:p>
+      <w:pPr>
+        <w:rPr>
+          <w:lang w:val="en-US"/>
+        </w:rPr>
+      </w:pPr>
+      <w:proofErr w:type="spellStart"/>
+      <w:r>
+        <w:rPr>
+          <w:lang w:val="en-US"/>
+        </w:rPr>
+        <w:t>Curso</w:t>
+      </w:r>
+      <w:proofErr w:type="spellEnd"/>
+      <w:r>
+        <w:rPr>
+          <w:lang w:val="en-US"/>
+        </w:rPr>
+        <w:t xml:space="preserve"> (DAM/DAW/ASIR):</w:t>
+      </w:r>
+      <w:r>
+        <w:rPr>
+          <w:lang w:val="en-US"/>
+        </w:rPr>
+        <w:t xml:space="preserve"> DAW</w:t>
+      </w:r>
+    </w:p>
+    <w:p>
+      <w:r>
+        <w:t>Promoción: Febrero 2025</w:t>
       </w:r>
     </w:p>
     <w:p/>
@@ -204,6 +227,46 @@
         <w:t>Bocetos para versión escritorio y versión móvil.</w:t>
       </w:r>
     </w:p>
+    <w:p/>
+    <w:p>
+      <w:r>
+        <w:drawing>
+          <wp:inline distT="0" distB="0" distL="0" distR="0" wp14:anchorId="75F394E8" wp14:editId="116FC82E">
+            <wp:extent cx="5400040" cy="2973070"/>
+            <wp:effectExtent l="0" t="0" r="0" b="0"/>
+            <wp:docPr id="23007254" name="Imagen 1" descr="Interfaz de usuario gráfica, Aplicación, Sitio web, Teams&#10;&#10;El contenido generado por IA puede ser incorrecto."/>
+            <wp:cNvGraphicFramePr>
+              <a:graphicFrameLocks xmlns:a="http://schemas.openxmlformats.org/drawingml/2006/main" noChangeAspect="1"/>
+            </wp:cNvGraphicFramePr>
+            <a:graphic xmlns:a="http://schemas.openxmlformats.org/drawingml/2006/main">
+              <a:graphicData uri="http://schemas.openxmlformats.org/drawingml/2006/picture">
+                <pic:pic xmlns:pic="http://schemas.openxmlformats.org/drawingml/2006/picture">
+                  <pic:nvPicPr>
+                    <pic:cNvPr id="23007254" name="Imagen 1" descr="Interfaz de usuario gráfica, Aplicación, Sitio web, Teams&#10;&#10;El contenido generado por IA puede ser incorrecto."/>
+                    <pic:cNvPicPr/>
+                  </pic:nvPicPr>
+                  <pic:blipFill>
+                    <a:blip r:embed="rId8"/>
+                    <a:stretch>
+                      <a:fillRect/>
+                    </a:stretch>
+                  </pic:blipFill>
+                  <pic:spPr>
+                    <a:xfrm>
+                      <a:off x="0" y="0"/>
+                      <a:ext cx="5400040" cy="2973070"/>
+                    </a:xfrm>
+                    <a:prstGeom prst="rect">
+                      <a:avLst/>
+                    </a:prstGeom>
+                  </pic:spPr>
+                </pic:pic>
+              </a:graphicData>
+            </a:graphic>
+          </wp:inline>
+        </w:drawing>
+      </w:r>
+    </w:p>
     <w:p>
       <w:pPr>
         <w:rPr>
@@ -214,16 +277,170 @@
         <w:rPr>
           <w:rFonts w:ascii="Segoe UI Emoji" w:hAnsi="Segoe UI Emoji" w:cs="Segoe UI Emoji"/>
         </w:rPr>
-        <w:br w:type="page"/>
-      </w:r>
-    </w:p>
-    <w:p>
-      <w:r>
-        <w:rPr>
-          <w:b/>
-          <w:bCs/>
+        <w:drawing>
+          <wp:inline distT="0" distB="0" distL="0" distR="0" wp14:anchorId="497AAD40" wp14:editId="7207C15D">
+            <wp:extent cx="5400040" cy="2844800"/>
+            <wp:effectExtent l="0" t="0" r="0" b="0"/>
+            <wp:docPr id="1590711493" name="Imagen 1" descr="Interfaz de usuario gráfica, Aplicación&#10;&#10;El contenido generado por IA puede ser incorrecto."/>
+            <wp:cNvGraphicFramePr>
+              <a:graphicFrameLocks xmlns:a="http://schemas.openxmlformats.org/drawingml/2006/main" noChangeAspect="1"/>
+            </wp:cNvGraphicFramePr>
+            <a:graphic xmlns:a="http://schemas.openxmlformats.org/drawingml/2006/main">
+              <a:graphicData uri="http://schemas.openxmlformats.org/drawingml/2006/picture">
+                <pic:pic xmlns:pic="http://schemas.openxmlformats.org/drawingml/2006/picture">
+                  <pic:nvPicPr>
+                    <pic:cNvPr id="1590711493" name="Imagen 1" descr="Interfaz de usuario gráfica, Aplicación&#10;&#10;El contenido generado por IA puede ser incorrecto."/>
+                    <pic:cNvPicPr/>
+                  </pic:nvPicPr>
+                  <pic:blipFill>
+                    <a:blip r:embed="rId9"/>
+                    <a:stretch>
+                      <a:fillRect/>
+                    </a:stretch>
+                  </pic:blipFill>
+                  <pic:spPr>
+                    <a:xfrm>
+                      <a:off x="0" y="0"/>
+                      <a:ext cx="5400040" cy="2844800"/>
+                    </a:xfrm>
+                    <a:prstGeom prst="rect">
+                      <a:avLst/>
+                    </a:prstGeom>
+                  </pic:spPr>
+                </pic:pic>
+              </a:graphicData>
+            </a:graphic>
+          </wp:inline>
+        </w:drawing>
+      </w:r>
+    </w:p>
+    <w:p>
+      <w:pPr>
+        <w:rPr>
+          <w:rFonts w:ascii="Segoe UI Emoji" w:hAnsi="Segoe UI Emoji" w:cs="Segoe UI Emoji"/>
+        </w:rPr>
+      </w:pPr>
+      <w:r>
+        <w:rPr>
+          <w:rFonts w:ascii="Segoe UI Emoji" w:hAnsi="Segoe UI Emoji" w:cs="Segoe UI Emoji"/>
         </w:rPr>
         <w:lastRenderedPageBreak/>
+        <w:drawing>
+          <wp:inline distT="0" distB="0" distL="0" distR="0" wp14:anchorId="6363DC6B" wp14:editId="0AFEF1F1">
+            <wp:extent cx="5400040" cy="3995420"/>
+            <wp:effectExtent l="0" t="0" r="0" b="5080"/>
+            <wp:docPr id="221204557" name="Imagen 1" descr="Interfaz de usuario gráfica, Aplicación, Teams&#10;&#10;El contenido generado por IA puede ser incorrecto."/>
+            <wp:cNvGraphicFramePr>
+              <a:graphicFrameLocks xmlns:a="http://schemas.openxmlformats.org/drawingml/2006/main" noChangeAspect="1"/>
+            </wp:cNvGraphicFramePr>
+            <a:graphic xmlns:a="http://schemas.openxmlformats.org/drawingml/2006/main">
+              <a:graphicData uri="http://schemas.openxmlformats.org/drawingml/2006/picture">
+                <pic:pic xmlns:pic="http://schemas.openxmlformats.org/drawingml/2006/picture">
+                  <pic:nvPicPr>
+                    <pic:cNvPr id="221204557" name="Imagen 1" descr="Interfaz de usuario gráfica, Aplicación, Teams&#10;&#10;El contenido generado por IA puede ser incorrecto."/>
+                    <pic:cNvPicPr/>
+                  </pic:nvPicPr>
+                  <pic:blipFill>
+                    <a:blip r:embed="rId10"/>
+                    <a:stretch>
+                      <a:fillRect/>
+                    </a:stretch>
+                  </pic:blipFill>
+                  <pic:spPr>
+                    <a:xfrm>
+                      <a:off x="0" y="0"/>
+                      <a:ext cx="5400040" cy="3995420"/>
+                    </a:xfrm>
+                    <a:prstGeom prst="rect">
+                      <a:avLst/>
+                    </a:prstGeom>
+                  </pic:spPr>
+                </pic:pic>
+              </a:graphicData>
+            </a:graphic>
+          </wp:inline>
+        </w:drawing>
+      </w:r>
+    </w:p>
+    <w:p>
+      <w:pPr>
+        <w:rPr>
+          <w:rFonts w:ascii="Segoe UI Emoji" w:hAnsi="Segoe UI Emoji" w:cs="Segoe UI Emoji"/>
+        </w:rPr>
+      </w:pPr>
+    </w:p>
+    <w:p>
+      <w:pPr>
+        <w:rPr>
+          <w:rFonts w:ascii="Segoe UI Emoji" w:hAnsi="Segoe UI Emoji" w:cs="Segoe UI Emoji"/>
+        </w:rPr>
+      </w:pPr>
+      <w:r>
+        <w:rPr>
+          <w:rFonts w:ascii="Segoe UI Emoji" w:hAnsi="Segoe UI Emoji" w:cs="Segoe UI Emoji"/>
+        </w:rPr>
+        <w:drawing>
+          <wp:inline distT="0" distB="0" distL="0" distR="0" wp14:anchorId="028B405B" wp14:editId="3032AAD0">
+            <wp:extent cx="5400040" cy="3765550"/>
+            <wp:effectExtent l="0" t="0" r="0" b="6350"/>
+            <wp:docPr id="1193941474" name="Imagen 1" descr="Interfaz de usuario gráfica, Aplicación, Sitio web&#10;&#10;El contenido generado por IA puede ser incorrecto."/>
+            <wp:cNvGraphicFramePr>
+              <a:graphicFrameLocks xmlns:a="http://schemas.openxmlformats.org/drawingml/2006/main" noChangeAspect="1"/>
+            </wp:cNvGraphicFramePr>
+            <a:graphic xmlns:a="http://schemas.openxmlformats.org/drawingml/2006/main">
+              <a:graphicData uri="http://schemas.openxmlformats.org/drawingml/2006/picture">
+                <pic:pic xmlns:pic="http://schemas.openxmlformats.org/drawingml/2006/picture">
+                  <pic:nvPicPr>
+                    <pic:cNvPr id="1193941474" name="Imagen 1" descr="Interfaz de usuario gráfica, Aplicación, Sitio web&#10;&#10;El contenido generado por IA puede ser incorrecto."/>
+                    <pic:cNvPicPr/>
+                  </pic:nvPicPr>
+                  <pic:blipFill>
+                    <a:blip r:embed="rId11"/>
+                    <a:stretch>
+                      <a:fillRect/>
+                    </a:stretch>
+                  </pic:blipFill>
+                  <pic:spPr>
+                    <a:xfrm>
+                      <a:off x="0" y="0"/>
+                      <a:ext cx="5400040" cy="3765550"/>
+                    </a:xfrm>
+                    <a:prstGeom prst="rect">
+                      <a:avLst/>
+                    </a:prstGeom>
+                  </pic:spPr>
+                </pic:pic>
+              </a:graphicData>
+            </a:graphic>
+          </wp:inline>
+        </w:drawing>
+      </w:r>
+    </w:p>
+    <w:p>
+      <w:pPr>
+        <w:rPr>
+          <w:rFonts w:ascii="Segoe UI Emoji" w:hAnsi="Segoe UI Emoji" w:cs="Segoe UI Emoji"/>
+        </w:rPr>
+      </w:pPr>
+    </w:p>
+    <w:p>
+      <w:pPr>
+        <w:rPr>
+          <w:rFonts w:ascii="Segoe UI Emoji" w:hAnsi="Segoe UI Emoji" w:cs="Segoe UI Emoji"/>
+        </w:rPr>
+      </w:pPr>
+    </w:p>
+    <w:p>
+      <w:pPr>
+        <w:rPr>
+          <w:rFonts w:ascii="Segoe UI Emoji" w:hAnsi="Segoe UI Emoji" w:cs="Segoe UI Emoji"/>
+        </w:rPr>
+      </w:pPr>
+      <w:r>
+        <w:rPr>
+          <w:b/>
+          <w:bCs/>
+        </w:rPr>
         <w:t>Enlace al repositorio de GitHub</w:t>
       </w:r>
     </w:p>
@@ -244,16 +461,25 @@
           <w:rFonts w:ascii="Segoe UI Emoji" w:hAnsi="Segoe UI Emoji" w:cs="Segoe UI Emoji"/>
         </w:rPr>
       </w:pPr>
-      <w:r>
+      <w:hyperlink r:id="rId12" w:history="1">
+        <w:r>
+          <w:rPr>
+            <w:rStyle w:val="Hipervnculo"/>
+            <w:rFonts w:ascii="Segoe UI Emoji" w:hAnsi="Segoe UI Emoji" w:cs="Segoe UI Emoji"/>
+          </w:rPr>
+          <w:t>https://github.com/Deika79/Portfolio</w:t>
+        </w:r>
+      </w:hyperlink>
+    </w:p>
+    <w:p>
+      <w:pPr>
         <w:rPr>
           <w:rFonts w:ascii="Segoe UI Emoji" w:hAnsi="Segoe UI Emoji" w:cs="Segoe UI Emoji"/>
         </w:rPr>
-        <w:br w:type="page"/>
-      </w:r>
-    </w:p>
-    <w:p>
-      <w:r>
-        <w:lastRenderedPageBreak/>
+      </w:pPr>
+    </w:p>
+    <w:p>
+      <w:r>
         <w:t xml:space="preserve"> </w:t>
       </w:r>
       <w:r>
@@ -297,20 +523,36 @@
           <w:rFonts w:ascii="Segoe UI Emoji" w:hAnsi="Segoe UI Emoji" w:cs="Segoe UI Emoji"/>
         </w:rPr>
       </w:pPr>
-      <w:r>
+      <w:hyperlink r:id="rId13" w:history="1">
+        <w:r>
+          <w:rPr>
+            <w:rStyle w:val="Hipervnculo"/>
+            <w:rFonts w:ascii="Segoe UI Emoji" w:hAnsi="Segoe UI Emoji" w:cs="Segoe UI Emoji"/>
+          </w:rPr>
+          <w:t>https://deika79.github.io/Portfolio/</w:t>
+        </w:r>
+      </w:hyperlink>
+    </w:p>
+    <w:p>
+      <w:pPr>
         <w:rPr>
           <w:rFonts w:ascii="Segoe UI Emoji" w:hAnsi="Segoe UI Emoji" w:cs="Segoe UI Emoji"/>
         </w:rPr>
-        <w:br w:type="page"/>
-      </w:r>
-    </w:p>
-    <w:p>
-      <w:r>
-        <w:rPr>
-          <w:b/>
-          <w:bCs/>
-        </w:rPr>
-        <w:lastRenderedPageBreak/>
+      </w:pPr>
+    </w:p>
+    <w:p>
+      <w:pPr>
+        <w:rPr>
+          <w:rFonts w:ascii="Segoe UI Emoji" w:hAnsi="Segoe UI Emoji" w:cs="Segoe UI Emoji"/>
+        </w:rPr>
+      </w:pPr>
+    </w:p>
+    <w:p>
+      <w:r>
+        <w:rPr>
+          <w:b/>
+          <w:bCs/>
+        </w:rPr>
         <w:t>Complicaciones encontradas y soluciones aplicadas</w:t>
       </w:r>
     </w:p>
@@ -337,24 +579,222 @@
     </w:p>
     <w:p>
       <w:pPr>
+        <w:pStyle w:val="Ttulo3"/>
+      </w:pPr>
+      <w:r>
+        <w:t xml:space="preserve">1. Intento de migración del proyecto a </w:t>
+      </w:r>
+      <w:r>
+        <w:rPr>
+          <w:rStyle w:val="Textoennegrita"/>
+          <w:b w:val="0"/>
+          <w:bCs w:val="0"/>
+        </w:rPr>
+        <w:t>Vite</w:t>
+      </w:r>
+    </w:p>
+    <w:p>
+      <w:pPr>
+        <w:pStyle w:val="NormalWeb"/>
+      </w:pPr>
+      <w:r>
+        <w:t xml:space="preserve">Durante el desarrollo del portfolio quise dar un paso más y probar una herramienta moderna de construcción como </w:t>
+      </w:r>
+      <w:r>
+        <w:rPr>
+          <w:rStyle w:val="Textoennegrita"/>
+          <w:rFonts w:eastAsiaTheme="majorEastAsia"/>
+        </w:rPr>
+        <w:t>Vite</w:t>
+      </w:r>
+      <w:r>
+        <w:t>, ya que había leído que mejoraba el rendimiento y la organización del proyecto frente a un HTML/CSS/JS tradicional.</w:t>
+      </w:r>
+      <w:r>
+        <w:br/>
+        <w:t xml:space="preserve">Sin embargo, al iniciar la migración me encontré con varias dificultades: la estructura del proyecto requería configuraciones adicionales que no conocía, especialmente en la carga de fuentes locales y rutas de imágenes. Además, Vite trabaja con un entorno más cercano a </w:t>
+      </w:r>
+      <w:proofErr w:type="spellStart"/>
+      <w:r>
+        <w:t>frameworks</w:t>
+      </w:r>
+      <w:proofErr w:type="spellEnd"/>
+      <w:r>
+        <w:t xml:space="preserve"> como </w:t>
+      </w:r>
+      <w:proofErr w:type="spellStart"/>
+      <w:r>
+        <w:t>React</w:t>
+      </w:r>
+      <w:proofErr w:type="spellEnd"/>
+      <w:r>
+        <w:t xml:space="preserve"> o </w:t>
+      </w:r>
+      <w:proofErr w:type="spellStart"/>
+      <w:r>
+        <w:t>Vue</w:t>
+      </w:r>
+      <w:proofErr w:type="spellEnd"/>
+      <w:r>
+        <w:t>, y al no tener todavía suficiente nivel en estas tecnologías, no conseguí que la página funcionara correctamente en local.</w:t>
+      </w:r>
+    </w:p>
+    <w:p>
+      <w:pPr>
+        <w:pStyle w:val="NormalWeb"/>
+      </w:pPr>
+      <w:r>
+        <w:rPr>
+          <w:rStyle w:val="Textoennegrita"/>
+          <w:rFonts w:eastAsiaTheme="majorEastAsia"/>
+        </w:rPr>
+        <w:t>Cómo lo resolví:</w:t>
+      </w:r>
+      <w:r>
+        <w:t xml:space="preserve"> finalmente decidí mantener el proyecto en su forma estática original (HTML, CSS y JS) para asegurarme de poder entregarlo funcional. Aunque no logré completar la migración, el intento me sirvió para familiarizarme con el proceso de instalación de Vite, su configuración inicial y sus ventajas, lo cual considero positivo como aprendizaje de cara a proyectos futuros.</w:t>
+      </w:r>
+    </w:p>
+    <w:p/>
+    <w:p>
+      <w:pPr>
+        <w:pStyle w:val="Ttulo3"/>
+      </w:pPr>
+      <w:r>
+        <w:t xml:space="preserve">2. Creación de un formulario de contacto real en </w:t>
+      </w:r>
+      <w:r>
+        <w:rPr>
+          <w:rStyle w:val="Textoennegrita"/>
+          <w:b w:val="0"/>
+          <w:bCs w:val="0"/>
+        </w:rPr>
+        <w:t>GitHub Pages</w:t>
+      </w:r>
+    </w:p>
+    <w:p>
+      <w:pPr>
+        <w:pStyle w:val="NormalWeb"/>
+      </w:pPr>
+      <w:r>
+        <w:t xml:space="preserve">Otra funcionalidad que quise implementar fue un </w:t>
+      </w:r>
+      <w:r>
+        <w:rPr>
+          <w:rStyle w:val="Textoennegrita"/>
+          <w:rFonts w:eastAsiaTheme="majorEastAsia"/>
+        </w:rPr>
+        <w:t>formulario de contacto funcional</w:t>
+      </w:r>
+      <w:r>
+        <w:t xml:space="preserve"> (que enviara mensajes a un correo electrónico). El problema principal fue que mi portfolio está desplegado en </w:t>
+      </w:r>
+      <w:r>
+        <w:rPr>
+          <w:rStyle w:val="Textoennegrita"/>
+          <w:rFonts w:eastAsiaTheme="majorEastAsia"/>
+        </w:rPr>
+        <w:t>GitHub Pages</w:t>
+      </w:r>
+      <w:r>
+        <w:t xml:space="preserve">, que solo permite contenido estático y no admite la ejecución de un </w:t>
+      </w:r>
+      <w:proofErr w:type="spellStart"/>
+      <w:r>
+        <w:t>backend</w:t>
+      </w:r>
+      <w:proofErr w:type="spellEnd"/>
+      <w:r>
+        <w:t xml:space="preserve"> en PHP, Node.js u otra tecnología de servidor.</w:t>
+      </w:r>
+      <w:r>
+        <w:br/>
+      </w:r>
+      <w:r>
+        <w:lastRenderedPageBreak/>
+        <w:t xml:space="preserve">Intenté investigar alternativas como usar servicios externos (ej. </w:t>
+      </w:r>
+      <w:proofErr w:type="spellStart"/>
+      <w:r>
+        <w:t>Formspree</w:t>
+      </w:r>
+      <w:proofErr w:type="spellEnd"/>
+      <w:r>
+        <w:t xml:space="preserve"> o </w:t>
+      </w:r>
+      <w:proofErr w:type="spellStart"/>
+      <w:r>
+        <w:t>Netlify</w:t>
+      </w:r>
+      <w:proofErr w:type="spellEnd"/>
+      <w:r>
+        <w:t xml:space="preserve"> </w:t>
+      </w:r>
+      <w:proofErr w:type="spellStart"/>
+      <w:r>
+        <w:t>Forms</w:t>
+      </w:r>
+      <w:proofErr w:type="spellEnd"/>
+      <w:r>
+        <w:t>), pero no me fue posible integrarlos a tiempo de manera correcta.</w:t>
+      </w:r>
+    </w:p>
+    <w:p>
+      <w:pPr>
+        <w:pStyle w:val="NormalWeb"/>
+      </w:pPr>
+      <w:r>
+        <w:rPr>
+          <w:rStyle w:val="Textoennegrita"/>
+          <w:rFonts w:eastAsiaTheme="majorEastAsia"/>
+        </w:rPr>
+        <w:t>Cómo lo resolví:</w:t>
+      </w:r>
+      <w:r>
+        <w:t xml:space="preserve"> opté por dejar el formulario únicamente como simulación de diseño (captura de datos en pantalla, sin envío real). Documenté la limitación de GitHub Pages y exploré las opciones disponibles, lo cual me permitió comprender la diferencia entre proyectos estáticos y dinámicos, así como las limitaciones de cada entorno de despliegue. Aunque no conseguí habilitar el envío real, considero positivo haber detectado la restricción técnica y planteado posibles soluciones.</w:t>
+      </w:r>
+    </w:p>
+    <w:p>
+      <w:pPr>
         <w:rPr>
           <w:rFonts w:ascii="Segoe UI Emoji" w:hAnsi="Segoe UI Emoji" w:cs="Segoe UI Emoji"/>
-        </w:rPr>
-      </w:pPr>
-      <w:r>
+          <w:u w:val="single"/>
+        </w:rPr>
+      </w:pPr>
+    </w:p>
+    <w:p>
+      <w:pPr>
         <w:rPr>
           <w:rFonts w:ascii="Segoe UI Emoji" w:hAnsi="Segoe UI Emoji" w:cs="Segoe UI Emoji"/>
         </w:rPr>
-        <w:br w:type="page"/>
-      </w:r>
-    </w:p>
-    <w:p>
-      <w:r>
-        <w:rPr>
-          <w:b/>
-          <w:bCs/>
-        </w:rPr>
-        <w:lastRenderedPageBreak/>
+      </w:pPr>
+    </w:p>
+    <w:p>
+      <w:pPr>
+        <w:rPr>
+          <w:rFonts w:ascii="Segoe UI Emoji" w:hAnsi="Segoe UI Emoji" w:cs="Segoe UI Emoji"/>
+        </w:rPr>
+      </w:pPr>
+    </w:p>
+    <w:p>
+      <w:pPr>
+        <w:rPr>
+          <w:rFonts w:ascii="Segoe UI Emoji" w:hAnsi="Segoe UI Emoji" w:cs="Segoe UI Emoji"/>
+        </w:rPr>
+      </w:pPr>
+    </w:p>
+    <w:p>
+      <w:pPr>
+        <w:rPr>
+          <w:rFonts w:ascii="Segoe UI Emoji" w:hAnsi="Segoe UI Emoji" w:cs="Segoe UI Emoji"/>
+        </w:rPr>
+      </w:pPr>
+    </w:p>
+    <w:p>
+      <w:r>
+        <w:rPr>
+          <w:b/>
+          <w:bCs/>
+        </w:rPr>
         <w:t>Tipografías utilizadas</w:t>
       </w:r>
     </w:p>
@@ -409,16 +849,92 @@
         <w:rPr>
           <w:rFonts w:ascii="Segoe UI Emoji" w:hAnsi="Segoe UI Emoji" w:cs="Segoe UI Emoji"/>
         </w:rPr>
-        <w:br w:type="page"/>
-      </w:r>
-    </w:p>
-    <w:p>
-      <w:r>
-        <w:rPr>
-          <w:b/>
-          <w:bCs/>
-        </w:rPr>
-        <w:lastRenderedPageBreak/>
+        <w:t xml:space="preserve">Las dos fuentes se han descargado desde </w:t>
+      </w:r>
+      <w:hyperlink r:id="rId14" w:history="1">
+        <w:r>
+          <w:rPr>
+            <w:rStyle w:val="Hipervnculo"/>
+            <w:rFonts w:ascii="Segoe UI Emoji" w:hAnsi="Segoe UI Emoji" w:cs="Segoe UI Emoji"/>
+          </w:rPr>
+          <w:t>https://www.dafont.com/es/</w:t>
+        </w:r>
+      </w:hyperlink>
+      <w:r>
+        <w:rPr>
+          <w:rFonts w:ascii="Segoe UI Emoji" w:hAnsi="Segoe UI Emoji" w:cs="Segoe UI Emoji"/>
+        </w:rPr>
+        <w:t xml:space="preserve"> y son:</w:t>
+      </w:r>
+    </w:p>
+    <w:p>
+      <w:pPr>
+        <w:pStyle w:val="Prrafodelista"/>
+        <w:numPr>
+          <w:ilvl w:val="0"/>
+          <w:numId w:val="9"/>
+        </w:numPr>
+        <w:rPr>
+          <w:rFonts w:ascii="Segoe UI Emoji" w:hAnsi="Segoe UI Emoji" w:cs="Segoe UI Emoji"/>
+        </w:rPr>
+      </w:pPr>
+      <w:proofErr w:type="spellStart"/>
+      <w:r>
+        <w:rPr>
+          <w:rFonts w:ascii="Segoe UI Emoji" w:hAnsi="Segoe UI Emoji" w:cs="Segoe UI Emoji"/>
+        </w:rPr>
+        <w:t>Aldotheapache</w:t>
+      </w:r>
+      <w:proofErr w:type="spellEnd"/>
+    </w:p>
+    <w:p>
+      <w:pPr>
+        <w:pStyle w:val="Prrafodelista"/>
+        <w:numPr>
+          <w:ilvl w:val="0"/>
+          <w:numId w:val="9"/>
+        </w:numPr>
+        <w:rPr>
+          <w:rFonts w:ascii="Segoe UI Emoji" w:hAnsi="Segoe UI Emoji" w:cs="Segoe UI Emoji"/>
+        </w:rPr>
+      </w:pPr>
+      <w:proofErr w:type="spellStart"/>
+      <w:r>
+        <w:rPr>
+          <w:rFonts w:ascii="Segoe UI Emoji" w:hAnsi="Segoe UI Emoji" w:cs="Segoe UI Emoji"/>
+        </w:rPr>
+        <w:t>Roze</w:t>
+      </w:r>
+      <w:proofErr w:type="spellEnd"/>
+      <w:r>
+        <w:rPr>
+          <w:rFonts w:ascii="Segoe UI Emoji" w:hAnsi="Segoe UI Emoji" w:cs="Segoe UI Emoji"/>
+        </w:rPr>
+        <w:t xml:space="preserve"> Belinda (regular)</w:t>
+      </w:r>
+    </w:p>
+    <w:p>
+      <w:pPr>
+        <w:rPr>
+          <w:b/>
+          <w:bCs/>
+        </w:rPr>
+      </w:pPr>
+    </w:p>
+    <w:p>
+      <w:pPr>
+        <w:rPr>
+          <w:b/>
+          <w:bCs/>
+        </w:rPr>
+      </w:pPr>
+    </w:p>
+    <w:p>
+      <w:r>
+        <w:rPr>
+          <w:b/>
+          <w:bCs/>
+        </w:rPr>
         <w:t>Plan de pruebas</w:t>
       </w:r>
     </w:p>
@@ -506,6 +1022,483 @@
       <w:r>
         <w:t>Carga correcta de fuentes e imágenes.</w:t>
       </w:r>
+    </w:p>
+    <w:p/>
+    <w:p>
+      <w:pPr>
+        <w:rPr>
+          <w:b/>
+          <w:bCs/>
+        </w:rPr>
+      </w:pPr>
+      <w:r>
+        <w:rPr>
+          <w:b/>
+          <w:bCs/>
+        </w:rPr>
+        <w:t>Plan de Pruebas</w:t>
+      </w:r>
+    </w:p>
+    <w:p>
+      <w:r>
+        <w:t>Con el objetivo de validar el correcto funcionamiento de la web desarrollada, se han realizado una serie de pruebas básicas sobre diferentes aspectos clave: diseño, usabilidad, compatibilidad y carga de recursos. A continuación, se detalla el plan de pruebas llevado a cabo:</w:t>
+      </w:r>
+    </w:p>
+    <w:p>
+      <w:pPr>
+        <w:rPr>
+          <w:b/>
+          <w:bCs/>
+        </w:rPr>
+      </w:pPr>
+      <w:r>
+        <w:rPr>
+          <w:b/>
+          <w:bCs/>
+        </w:rPr>
+        <w:t>1. Visualización en distintos tamaños de pantalla (Responsive)</w:t>
+      </w:r>
+    </w:p>
+    <w:p>
+      <w:pPr>
+        <w:numPr>
+          <w:ilvl w:val="0"/>
+          <w:numId w:val="4"/>
+        </w:numPr>
+      </w:pPr>
+      <w:r>
+        <w:rPr>
+          <w:b/>
+          <w:bCs/>
+        </w:rPr>
+        <w:t>Prueba:</w:t>
+      </w:r>
+      <w:r>
+        <w:t xml:space="preserve"> Redimensionar la ventana del navegador y utilizar las herramientas de desarrollo (modo responsive).</w:t>
+      </w:r>
+    </w:p>
+    <w:p>
+      <w:pPr>
+        <w:numPr>
+          <w:ilvl w:val="0"/>
+          <w:numId w:val="4"/>
+        </w:numPr>
+      </w:pPr>
+      <w:r>
+        <w:rPr>
+          <w:b/>
+          <w:bCs/>
+        </w:rPr>
+        <w:t>Resultado esperado:</w:t>
+      </w:r>
+      <w:r>
+        <w:t xml:space="preserve"> Los elementos se adaptan correctamente, sin desbordamientos ni cortes.</w:t>
+      </w:r>
+    </w:p>
+    <w:p>
+      <w:pPr>
+        <w:numPr>
+          <w:ilvl w:val="0"/>
+          <w:numId w:val="4"/>
+        </w:numPr>
+      </w:pPr>
+      <w:r>
+        <w:rPr>
+          <w:b/>
+          <w:bCs/>
+        </w:rPr>
+        <w:t>Resultado obtenido:</w:t>
+      </w:r>
+      <w:r>
+        <w:t xml:space="preserve"> La web mantiene su estructura tanto en escritorio como en </w:t>
+      </w:r>
+      <w:proofErr w:type="spellStart"/>
+      <w:r>
+        <w:t>tablet</w:t>
+      </w:r>
+      <w:proofErr w:type="spellEnd"/>
+      <w:r>
+        <w:t xml:space="preserve"> y móvil, con el menú y el contenido adaptados al tamaño de pantalla.</w:t>
+      </w:r>
+    </w:p>
+    <w:p>
+      <w:pPr>
+        <w:rPr>
+          <w:b/>
+          <w:bCs/>
+        </w:rPr>
+      </w:pPr>
+      <w:r>
+        <w:rPr>
+          <w:b/>
+          <w:bCs/>
+        </w:rPr>
+        <w:t>2. Funcionamiento de enlaces y formularios</w:t>
+      </w:r>
+    </w:p>
+    <w:p>
+      <w:pPr>
+        <w:numPr>
+          <w:ilvl w:val="0"/>
+          <w:numId w:val="5"/>
+        </w:numPr>
+      </w:pPr>
+      <w:r>
+        <w:rPr>
+          <w:b/>
+          <w:bCs/>
+        </w:rPr>
+        <w:t>Prueba:</w:t>
+      </w:r>
+      <w:r>
+        <w:t xml:space="preserve"> Verificar que todos los enlaces navegan a la sección o página correcta (incluyendo el enlace a la Política de Privacidad).</w:t>
+      </w:r>
+    </w:p>
+    <w:p>
+      <w:pPr>
+        <w:numPr>
+          <w:ilvl w:val="0"/>
+          <w:numId w:val="5"/>
+        </w:numPr>
+      </w:pPr>
+      <w:r>
+        <w:rPr>
+          <w:b/>
+          <w:bCs/>
+        </w:rPr>
+        <w:t>Resultado esperado:</w:t>
+      </w:r>
+      <w:r>
+        <w:t xml:space="preserve"> No aparecen errores 404 y los enlaces funcionan sin problemas.</w:t>
+      </w:r>
+    </w:p>
+    <w:p>
+      <w:pPr>
+        <w:numPr>
+          <w:ilvl w:val="0"/>
+          <w:numId w:val="5"/>
+        </w:numPr>
+      </w:pPr>
+      <w:r>
+        <w:rPr>
+          <w:b/>
+          <w:bCs/>
+        </w:rPr>
+        <w:t>Resultado obtenido:</w:t>
+      </w:r>
+      <w:r>
+        <w:t xml:space="preserve"> Todos los enlaces llevan a su destino. Los formularios (si los hay) muestran la interacción prevista.</w:t>
+      </w:r>
+    </w:p>
+    <w:p>
+      <w:pPr>
+        <w:rPr>
+          <w:b/>
+          <w:bCs/>
+        </w:rPr>
+      </w:pPr>
+      <w:r>
+        <w:rPr>
+          <w:b/>
+          <w:bCs/>
+        </w:rPr>
+        <w:t>3. Visualización en varios navegadores</w:t>
+      </w:r>
+    </w:p>
+    <w:p>
+      <w:pPr>
+        <w:numPr>
+          <w:ilvl w:val="0"/>
+          <w:numId w:val="6"/>
+        </w:numPr>
+      </w:pPr>
+      <w:r>
+        <w:rPr>
+          <w:b/>
+          <w:bCs/>
+        </w:rPr>
+        <w:t>Prueba:</w:t>
+      </w:r>
+      <w:r>
+        <w:t xml:space="preserve"> Abrir la web en </w:t>
+      </w:r>
+      <w:r>
+        <w:rPr>
+          <w:b/>
+          <w:bCs/>
+        </w:rPr>
+        <w:t>Google Chrome, Mozilla Firefox y Microsoft Edge</w:t>
+      </w:r>
+      <w:r>
+        <w:t>.</w:t>
+      </w:r>
+    </w:p>
+    <w:p>
+      <w:pPr>
+        <w:numPr>
+          <w:ilvl w:val="0"/>
+          <w:numId w:val="6"/>
+        </w:numPr>
+      </w:pPr>
+      <w:r>
+        <w:rPr>
+          <w:b/>
+          <w:bCs/>
+        </w:rPr>
+        <w:t>Resultado esperado:</w:t>
+      </w:r>
+      <w:r>
+        <w:t xml:space="preserve"> La web se visualiza correctamente en todos los navegadores.</w:t>
+      </w:r>
+    </w:p>
+    <w:p>
+      <w:pPr>
+        <w:numPr>
+          <w:ilvl w:val="0"/>
+          <w:numId w:val="6"/>
+        </w:numPr>
+      </w:pPr>
+      <w:r>
+        <w:rPr>
+          <w:b/>
+          <w:bCs/>
+        </w:rPr>
+        <w:t>Resultado obtenido:</w:t>
+      </w:r>
+      <w:r>
+        <w:t xml:space="preserve"> La apariencia y el funcionamiento son correctos en todos los navegadores probados, sin diferencias significativas.</w:t>
+      </w:r>
+    </w:p>
+    <w:p>
+      <w:pPr>
+        <w:rPr>
+          <w:b/>
+          <w:bCs/>
+        </w:rPr>
+      </w:pPr>
+      <w:r>
+        <w:rPr>
+          <w:b/>
+          <w:bCs/>
+        </w:rPr>
+        <w:t xml:space="preserve">4. Funcionamiento del menú y del </w:t>
+      </w:r>
+      <w:proofErr w:type="spellStart"/>
+      <w:r>
+        <w:rPr>
+          <w:b/>
+          <w:bCs/>
+        </w:rPr>
+        <w:t>popup</w:t>
+      </w:r>
+      <w:proofErr w:type="spellEnd"/>
+      <w:r>
+        <w:rPr>
+          <w:b/>
+          <w:bCs/>
+        </w:rPr>
+        <w:t xml:space="preserve"> de cookies</w:t>
+      </w:r>
+    </w:p>
+    <w:p>
+      <w:pPr>
+        <w:numPr>
+          <w:ilvl w:val="0"/>
+          <w:numId w:val="7"/>
+        </w:numPr>
+      </w:pPr>
+      <w:r>
+        <w:rPr>
+          <w:b/>
+          <w:bCs/>
+        </w:rPr>
+        <w:t>Prueba:</w:t>
+      </w:r>
+      <w:r>
+        <w:t xml:space="preserve"> Comprobar que el menú es accesible en todas las resoluciones (incluido el menú móvil si existe). Verificar que el </w:t>
+      </w:r>
+      <w:proofErr w:type="spellStart"/>
+      <w:r>
+        <w:t>popup</w:t>
+      </w:r>
+      <w:proofErr w:type="spellEnd"/>
+      <w:r>
+        <w:t xml:space="preserve"> de cookies aparece la primera vez y permite aceptar, rechazar o personalizar las cookies.</w:t>
+      </w:r>
+    </w:p>
+    <w:p>
+      <w:pPr>
+        <w:numPr>
+          <w:ilvl w:val="0"/>
+          <w:numId w:val="7"/>
+        </w:numPr>
+      </w:pPr>
+      <w:r>
+        <w:rPr>
+          <w:b/>
+          <w:bCs/>
+        </w:rPr>
+        <w:t>Resultado esperado:</w:t>
+      </w:r>
+      <w:r>
+        <w:t xml:space="preserve"> El menú responde a los clics/</w:t>
+      </w:r>
+      <w:proofErr w:type="spellStart"/>
+      <w:r>
+        <w:t>taps</w:t>
+      </w:r>
+      <w:proofErr w:type="spellEnd"/>
+      <w:r>
+        <w:t xml:space="preserve"> y el </w:t>
+      </w:r>
+      <w:proofErr w:type="spellStart"/>
+      <w:r>
+        <w:t>popup</w:t>
+      </w:r>
+      <w:proofErr w:type="spellEnd"/>
+      <w:r>
+        <w:t xml:space="preserve"> de cookies guarda la preferencia del usuario.</w:t>
+      </w:r>
+    </w:p>
+    <w:p>
+      <w:pPr>
+        <w:numPr>
+          <w:ilvl w:val="0"/>
+          <w:numId w:val="7"/>
+        </w:numPr>
+      </w:pPr>
+      <w:r>
+        <w:rPr>
+          <w:b/>
+          <w:bCs/>
+        </w:rPr>
+        <w:lastRenderedPageBreak/>
+        <w:t>Resultado obtenido:</w:t>
+      </w:r>
+      <w:r>
+        <w:t xml:space="preserve"> El menú funciona correctamente en escritorio y móvil. El </w:t>
+      </w:r>
+      <w:proofErr w:type="spellStart"/>
+      <w:r>
+        <w:t>popup</w:t>
+      </w:r>
+      <w:proofErr w:type="spellEnd"/>
+      <w:r>
+        <w:t xml:space="preserve"> de cookies aparece y desaparece según la interacción y almacena las preferencias en </w:t>
+      </w:r>
+      <w:proofErr w:type="spellStart"/>
+      <w:r>
+        <w:t>localStorage</w:t>
+      </w:r>
+      <w:proofErr w:type="spellEnd"/>
+      <w:r>
+        <w:t>.</w:t>
+      </w:r>
+    </w:p>
+    <w:p>
+      <w:pPr>
+        <w:rPr>
+          <w:b/>
+          <w:bCs/>
+        </w:rPr>
+      </w:pPr>
+      <w:r>
+        <w:rPr>
+          <w:b/>
+          <w:bCs/>
+        </w:rPr>
+        <w:t>5. Carga correcta de fuentes e imágenes</w:t>
+      </w:r>
+    </w:p>
+    <w:p>
+      <w:pPr>
+        <w:numPr>
+          <w:ilvl w:val="0"/>
+          <w:numId w:val="8"/>
+        </w:numPr>
+      </w:pPr>
+      <w:r>
+        <w:rPr>
+          <w:b/>
+          <w:bCs/>
+        </w:rPr>
+        <w:t>Prueba:</w:t>
+      </w:r>
+      <w:r>
+        <w:t xml:space="preserve"> Revisar en las herramientas de desarrollo que las fuentes se cargan de la carpeta local /</w:t>
+      </w:r>
+      <w:proofErr w:type="spellStart"/>
+      <w:r>
+        <w:t>fonts</w:t>
+      </w:r>
+      <w:proofErr w:type="spellEnd"/>
+      <w:r>
+        <w:t xml:space="preserve"> y que las imágenes se muestran correctamente.</w:t>
+      </w:r>
+    </w:p>
+    <w:p>
+      <w:pPr>
+        <w:numPr>
+          <w:ilvl w:val="0"/>
+          <w:numId w:val="8"/>
+        </w:numPr>
+      </w:pPr>
+      <w:r>
+        <w:rPr>
+          <w:b/>
+          <w:bCs/>
+        </w:rPr>
+        <w:t>Resultado esperado:</w:t>
+      </w:r>
+      <w:r>
+        <w:t xml:space="preserve"> No deben aparecer errores de carga (404) y las fuentes locales deben estar aplicadas en los estilos.</w:t>
+      </w:r>
+    </w:p>
+    <w:p>
+      <w:pPr>
+        <w:numPr>
+          <w:ilvl w:val="0"/>
+          <w:numId w:val="8"/>
+        </w:numPr>
+      </w:pPr>
+      <w:r>
+        <w:rPr>
+          <w:b/>
+          <w:bCs/>
+        </w:rPr>
+        <w:t>Resultado obtenido:</w:t>
+      </w:r>
+      <w:r>
+        <w:t xml:space="preserve"> Las fuentes locales se aplican según lo definido en el CSS (</w:t>
+      </w:r>
+      <w:proofErr w:type="spellStart"/>
+      <w:r>
+        <w:t>FuenteUno</w:t>
+      </w:r>
+      <w:proofErr w:type="spellEnd"/>
+      <w:r>
+        <w:t xml:space="preserve"> y </w:t>
+      </w:r>
+      <w:proofErr w:type="spellStart"/>
+      <w:r>
+        <w:t>FuenteDos</w:t>
+      </w:r>
+      <w:proofErr w:type="spellEnd"/>
+      <w:r>
+        <w:t>). Todas las imágenes se cargan sin errores.</w:t>
+      </w:r>
+    </w:p>
+    <w:p>
+      <w:r>
+        <w:t>Con este plan de pruebas se puede concluir que la web funciona de forma correcta en los aspectos fundamentales de visualización, compatibilidad, accesibilidad y carga de recursos.</w:t>
+      </w:r>
+    </w:p>
+    <w:p>
+      <w:pPr>
+        <w:rPr>
+          <w:u w:val="single"/>
+        </w:rPr>
+      </w:pPr>
     </w:p>
     <w:p/>
     <w:p/>
@@ -524,26 +1517,23 @@
     <w:p/>
     <w:p/>
     <w:p/>
-    <w:p/>
-    <w:p/>
-    <w:p>
-      <w:pPr>
-        <w:rPr>
-          <w:b/>
-          <w:bCs/>
-        </w:rPr>
-      </w:pPr>
-      <w:r>
-        <w:rPr>
-          <w:b/>
-          <w:bCs/>
-        </w:rPr>
-        <w:lastRenderedPageBreak/>
+    <w:p>
+      <w:pPr>
+        <w:rPr>
+          <w:b/>
+          <w:bCs/>
+        </w:rPr>
+      </w:pPr>
+      <w:r>
+        <w:rPr>
+          <w:b/>
+          <w:bCs/>
+        </w:rPr>
         <w:t>Conclusiones</w:t>
       </w:r>
     </w:p>
     <w:sectPr>
-      <w:headerReference w:type="default" r:id="rId8"/>
+      <w:headerReference w:type="default" r:id="rId15"/>
       <w:pgSz w:w="11906" w:h="16838"/>
       <w:pgMar w:top="1417" w:right="1701" w:bottom="1417" w:left="1701" w:header="708" w:footer="708" w:gutter="0"/>
       <w:cols w:space="708"/>
@@ -679,6 +1669,566 @@
 <file path=word/numbering.xml><?xml version="1.0" encoding="utf-8"?>
 <w:numbering xmlns:wpc="http://schemas.microsoft.com/office/word/2010/wordprocessingCanvas" xmlns:cx="http://schemas.microsoft.com/office/drawing/2014/chartex" xmlns:cx1="http://schemas.microsoft.com/office/drawing/2015/9/8/chartex" xmlns:cx2="http://schemas.microsoft.com/office/drawing/2015/10/21/chartex" xmlns:cx3="http://schemas.microsoft.com/office/drawing/2016/5/9/chartex" xmlns:cx4="http://schemas.microsoft.com/office/drawing/2016/5/10/chartex" xmlns:cx5="http://schemas.microsoft.com/office/drawing/2016/5/11/chartex" xmlns:cx6="http://schemas.microsoft.com/office/drawing/2016/5/12/chartex" xmlns:cx7="http://schemas.microsoft.com/office/drawing/2016/5/13/chartex" xmlns:cx8="http://schemas.microsoft.com/office/drawing/2016/5/14/chartex" xmlns:mc="http://schemas.openxmlformats.org/markup-compatibility/2006" xmlns:aink="http://schemas.microsoft.com/office/drawing/2016/ink" xmlns:am3d="http://schemas.microsoft.com/office/drawing/2017/model3d" xmlns:o="urn:schemas-microsoft-com:office:office" xmlns:oel="http://schemas.microsoft.com/office/2019/extlst" xmlns:r="http://schemas.openxmlformats.org/officeDocument/2006/relationships" xmlns:m="http://schemas.openxmlformats.org/officeDocument/2006/math" xmlns:v="urn:schemas-microsoft-com:vml" xmlns:wp14="http://schemas.microsoft.com/office/word/2010/wordprocessingDrawing" xmlns:wp="http://schemas.openxmlformats.org/drawingml/2006/wordprocessingDrawing" xmlns:w10="urn:schemas-microsoft-com:office:word" xmlns:w="http://schemas.openxmlformats.org/wordprocessingml/2006/main" xmlns:w14="http://schemas.microsoft.com/office/word/2010/wordml" xmlns:w15="http://schemas.microsoft.com/office/word/2012/wordml" xmlns:w16cex="http://schemas.microsoft.com/office/word/2018/wordml/cex" xmlns:w16cid="http://schemas.microsoft.com/office/word/2016/wordml/cid" xmlns:w16="http://schemas.microsoft.com/office/word/2018/wordml" xmlns:w16du="http://schemas.microsoft.com/office/word/2023/wordml/word16du" xmlns:w16sdtdh="http://schemas.microsoft.com/office/word/2020/wordml/sdtdatahash" xmlns:w16sdtfl="http://schemas.microsoft.com/office/word/2024/wordml/sdtformatlock" xmlns:w16se="http://schemas.microsoft.com/office/word/2015/wordml/symex" xmlns:wpg="http://schemas.microsoft.com/office/word/2010/wordprocessingGroup" xmlns:wpi="http://schemas.microsoft.com/office/word/2010/wordprocessingInk" xmlns:wne="http://schemas.microsoft.com/office/word/2006/wordml" xmlns:wps="http://schemas.microsoft.com/office/word/2010/wordprocessingShape" mc:Ignorable="w14 w15 w16se w16cid w16 w16cex w16sdtdh w16sdtfl w16du wp14">
   <w:abstractNum w:abstractNumId="0" w15:restartNumberingAfterBreak="0">
+    <w:nsid w:val="19E75B11"/>
+    <w:multiLevelType w:val="multilevel"/>
+    <w:tmpl w:val="CF90536A"/>
+    <w:lvl w:ilvl="0">
+      <w:start w:val="1"/>
+      <w:numFmt w:val="bullet"/>
+      <w:lvlText w:val=""/>
+      <w:lvlJc w:val="left"/>
+      <w:pPr>
+        <w:tabs>
+          <w:tab w:val="num" w:pos="720"/>
+        </w:tabs>
+        <w:ind w:left="720" w:hanging="360"/>
+      </w:pPr>
+      <w:rPr>
+        <w:rFonts w:ascii="Symbol" w:hAnsi="Symbol" w:hint="default"/>
+        <w:sz w:val="20"/>
+      </w:rPr>
+    </w:lvl>
+    <w:lvl w:ilvl="1" w:tentative="1">
+      <w:start w:val="1"/>
+      <w:numFmt w:val="bullet"/>
+      <w:lvlText w:val="o"/>
+      <w:lvlJc w:val="left"/>
+      <w:pPr>
+        <w:tabs>
+          <w:tab w:val="num" w:pos="1440"/>
+        </w:tabs>
+        <w:ind w:left="1440" w:hanging="360"/>
+      </w:pPr>
+      <w:rPr>
+        <w:rFonts w:ascii="Courier New" w:hAnsi="Courier New" w:hint="default"/>
+        <w:sz w:val="20"/>
+      </w:rPr>
+    </w:lvl>
+    <w:lvl w:ilvl="2" w:tentative="1">
+      <w:start w:val="1"/>
+      <w:numFmt w:val="bullet"/>
+      <w:lvlText w:val=""/>
+      <w:lvlJc w:val="left"/>
+      <w:pPr>
+        <w:tabs>
+          <w:tab w:val="num" w:pos="2160"/>
+        </w:tabs>
+        <w:ind w:left="2160" w:hanging="360"/>
+      </w:pPr>
+      <w:rPr>
+        <w:rFonts w:ascii="Wingdings" w:hAnsi="Wingdings" w:hint="default"/>
+        <w:sz w:val="20"/>
+      </w:rPr>
+    </w:lvl>
+    <w:lvl w:ilvl="3" w:tentative="1">
+      <w:start w:val="1"/>
+      <w:numFmt w:val="bullet"/>
+      <w:lvlText w:val=""/>
+      <w:lvlJc w:val="left"/>
+      <w:pPr>
+        <w:tabs>
+          <w:tab w:val="num" w:pos="2880"/>
+        </w:tabs>
+        <w:ind w:left="2880" w:hanging="360"/>
+      </w:pPr>
+      <w:rPr>
+        <w:rFonts w:ascii="Wingdings" w:hAnsi="Wingdings" w:hint="default"/>
+        <w:sz w:val="20"/>
+      </w:rPr>
+    </w:lvl>
+    <w:lvl w:ilvl="4" w:tentative="1">
+      <w:start w:val="1"/>
+      <w:numFmt w:val="bullet"/>
+      <w:lvlText w:val=""/>
+      <w:lvlJc w:val="left"/>
+      <w:pPr>
+        <w:tabs>
+          <w:tab w:val="num" w:pos="3600"/>
+        </w:tabs>
+        <w:ind w:left="3600" w:hanging="360"/>
+      </w:pPr>
+      <w:rPr>
+        <w:rFonts w:ascii="Wingdings" w:hAnsi="Wingdings" w:hint="default"/>
+        <w:sz w:val="20"/>
+      </w:rPr>
+    </w:lvl>
+    <w:lvl w:ilvl="5" w:tentative="1">
+      <w:start w:val="1"/>
+      <w:numFmt w:val="bullet"/>
+      <w:lvlText w:val=""/>
+      <w:lvlJc w:val="left"/>
+      <w:pPr>
+        <w:tabs>
+          <w:tab w:val="num" w:pos="4320"/>
+        </w:tabs>
+        <w:ind w:left="4320" w:hanging="360"/>
+      </w:pPr>
+      <w:rPr>
+        <w:rFonts w:ascii="Wingdings" w:hAnsi="Wingdings" w:hint="default"/>
+        <w:sz w:val="20"/>
+      </w:rPr>
+    </w:lvl>
+    <w:lvl w:ilvl="6" w:tentative="1">
+      <w:start w:val="1"/>
+      <w:numFmt w:val="bullet"/>
+      <w:lvlText w:val=""/>
+      <w:lvlJc w:val="left"/>
+      <w:pPr>
+        <w:tabs>
+          <w:tab w:val="num" w:pos="5040"/>
+        </w:tabs>
+        <w:ind w:left="5040" w:hanging="360"/>
+      </w:pPr>
+      <w:rPr>
+        <w:rFonts w:ascii="Wingdings" w:hAnsi="Wingdings" w:hint="default"/>
+        <w:sz w:val="20"/>
+      </w:rPr>
+    </w:lvl>
+    <w:lvl w:ilvl="7" w:tentative="1">
+      <w:start w:val="1"/>
+      <w:numFmt w:val="bullet"/>
+      <w:lvlText w:val=""/>
+      <w:lvlJc w:val="left"/>
+      <w:pPr>
+        <w:tabs>
+          <w:tab w:val="num" w:pos="5760"/>
+        </w:tabs>
+        <w:ind w:left="5760" w:hanging="360"/>
+      </w:pPr>
+      <w:rPr>
+        <w:rFonts w:ascii="Wingdings" w:hAnsi="Wingdings" w:hint="default"/>
+        <w:sz w:val="20"/>
+      </w:rPr>
+    </w:lvl>
+    <w:lvl w:ilvl="8" w:tentative="1">
+      <w:start w:val="1"/>
+      <w:numFmt w:val="bullet"/>
+      <w:lvlText w:val=""/>
+      <w:lvlJc w:val="left"/>
+      <w:pPr>
+        <w:tabs>
+          <w:tab w:val="num" w:pos="6480"/>
+        </w:tabs>
+        <w:ind w:left="6480" w:hanging="360"/>
+      </w:pPr>
+      <w:rPr>
+        <w:rFonts w:ascii="Wingdings" w:hAnsi="Wingdings" w:hint="default"/>
+        <w:sz w:val="20"/>
+      </w:rPr>
+    </w:lvl>
+  </w:abstractNum>
+  <w:abstractNum w:abstractNumId="1" w15:restartNumberingAfterBreak="0">
+    <w:nsid w:val="234E1D94"/>
+    <w:multiLevelType w:val="multilevel"/>
+    <w:tmpl w:val="F1DAF0B2"/>
+    <w:lvl w:ilvl="0">
+      <w:start w:val="1"/>
+      <w:numFmt w:val="bullet"/>
+      <w:lvlText w:val=""/>
+      <w:lvlJc w:val="left"/>
+      <w:pPr>
+        <w:tabs>
+          <w:tab w:val="num" w:pos="720"/>
+        </w:tabs>
+        <w:ind w:left="720" w:hanging="360"/>
+      </w:pPr>
+      <w:rPr>
+        <w:rFonts w:ascii="Symbol" w:hAnsi="Symbol" w:hint="default"/>
+        <w:sz w:val="20"/>
+      </w:rPr>
+    </w:lvl>
+    <w:lvl w:ilvl="1" w:tentative="1">
+      <w:start w:val="1"/>
+      <w:numFmt w:val="bullet"/>
+      <w:lvlText w:val="o"/>
+      <w:lvlJc w:val="left"/>
+      <w:pPr>
+        <w:tabs>
+          <w:tab w:val="num" w:pos="1440"/>
+        </w:tabs>
+        <w:ind w:left="1440" w:hanging="360"/>
+      </w:pPr>
+      <w:rPr>
+        <w:rFonts w:ascii="Courier New" w:hAnsi="Courier New" w:hint="default"/>
+        <w:sz w:val="20"/>
+      </w:rPr>
+    </w:lvl>
+    <w:lvl w:ilvl="2" w:tentative="1">
+      <w:start w:val="1"/>
+      <w:numFmt w:val="bullet"/>
+      <w:lvlText w:val=""/>
+      <w:lvlJc w:val="left"/>
+      <w:pPr>
+        <w:tabs>
+          <w:tab w:val="num" w:pos="2160"/>
+        </w:tabs>
+        <w:ind w:left="2160" w:hanging="360"/>
+      </w:pPr>
+      <w:rPr>
+        <w:rFonts w:ascii="Wingdings" w:hAnsi="Wingdings" w:hint="default"/>
+        <w:sz w:val="20"/>
+      </w:rPr>
+    </w:lvl>
+    <w:lvl w:ilvl="3" w:tentative="1">
+      <w:start w:val="1"/>
+      <w:numFmt w:val="bullet"/>
+      <w:lvlText w:val=""/>
+      <w:lvlJc w:val="left"/>
+      <w:pPr>
+        <w:tabs>
+          <w:tab w:val="num" w:pos="2880"/>
+        </w:tabs>
+        <w:ind w:left="2880" w:hanging="360"/>
+      </w:pPr>
+      <w:rPr>
+        <w:rFonts w:ascii="Wingdings" w:hAnsi="Wingdings" w:hint="default"/>
+        <w:sz w:val="20"/>
+      </w:rPr>
+    </w:lvl>
+    <w:lvl w:ilvl="4" w:tentative="1">
+      <w:start w:val="1"/>
+      <w:numFmt w:val="bullet"/>
+      <w:lvlText w:val=""/>
+      <w:lvlJc w:val="left"/>
+      <w:pPr>
+        <w:tabs>
+          <w:tab w:val="num" w:pos="3600"/>
+        </w:tabs>
+        <w:ind w:left="3600" w:hanging="360"/>
+      </w:pPr>
+      <w:rPr>
+        <w:rFonts w:ascii="Wingdings" w:hAnsi="Wingdings" w:hint="default"/>
+        <w:sz w:val="20"/>
+      </w:rPr>
+    </w:lvl>
+    <w:lvl w:ilvl="5" w:tentative="1">
+      <w:start w:val="1"/>
+      <w:numFmt w:val="bullet"/>
+      <w:lvlText w:val=""/>
+      <w:lvlJc w:val="left"/>
+      <w:pPr>
+        <w:tabs>
+          <w:tab w:val="num" w:pos="4320"/>
+        </w:tabs>
+        <w:ind w:left="4320" w:hanging="360"/>
+      </w:pPr>
+      <w:rPr>
+        <w:rFonts w:ascii="Wingdings" w:hAnsi="Wingdings" w:hint="default"/>
+        <w:sz w:val="20"/>
+      </w:rPr>
+    </w:lvl>
+    <w:lvl w:ilvl="6" w:tentative="1">
+      <w:start w:val="1"/>
+      <w:numFmt w:val="bullet"/>
+      <w:lvlText w:val=""/>
+      <w:lvlJc w:val="left"/>
+      <w:pPr>
+        <w:tabs>
+          <w:tab w:val="num" w:pos="5040"/>
+        </w:tabs>
+        <w:ind w:left="5040" w:hanging="360"/>
+      </w:pPr>
+      <w:rPr>
+        <w:rFonts w:ascii="Wingdings" w:hAnsi="Wingdings" w:hint="default"/>
+        <w:sz w:val="20"/>
+      </w:rPr>
+    </w:lvl>
+    <w:lvl w:ilvl="7" w:tentative="1">
+      <w:start w:val="1"/>
+      <w:numFmt w:val="bullet"/>
+      <w:lvlText w:val=""/>
+      <w:lvlJc w:val="left"/>
+      <w:pPr>
+        <w:tabs>
+          <w:tab w:val="num" w:pos="5760"/>
+        </w:tabs>
+        <w:ind w:left="5760" w:hanging="360"/>
+      </w:pPr>
+      <w:rPr>
+        <w:rFonts w:ascii="Wingdings" w:hAnsi="Wingdings" w:hint="default"/>
+        <w:sz w:val="20"/>
+      </w:rPr>
+    </w:lvl>
+    <w:lvl w:ilvl="8" w:tentative="1">
+      <w:start w:val="1"/>
+      <w:numFmt w:val="bullet"/>
+      <w:lvlText w:val=""/>
+      <w:lvlJc w:val="left"/>
+      <w:pPr>
+        <w:tabs>
+          <w:tab w:val="num" w:pos="6480"/>
+        </w:tabs>
+        <w:ind w:left="6480" w:hanging="360"/>
+      </w:pPr>
+      <w:rPr>
+        <w:rFonts w:ascii="Wingdings" w:hAnsi="Wingdings" w:hint="default"/>
+        <w:sz w:val="20"/>
+      </w:rPr>
+    </w:lvl>
+  </w:abstractNum>
+  <w:abstractNum w:abstractNumId="2" w15:restartNumberingAfterBreak="0">
+    <w:nsid w:val="28B97A70"/>
+    <w:multiLevelType w:val="multilevel"/>
+    <w:tmpl w:val="E0B4D74A"/>
+    <w:lvl w:ilvl="0">
+      <w:start w:val="1"/>
+      <w:numFmt w:val="bullet"/>
+      <w:lvlText w:val=""/>
+      <w:lvlJc w:val="left"/>
+      <w:pPr>
+        <w:tabs>
+          <w:tab w:val="num" w:pos="720"/>
+        </w:tabs>
+        <w:ind w:left="720" w:hanging="360"/>
+      </w:pPr>
+      <w:rPr>
+        <w:rFonts w:ascii="Symbol" w:hAnsi="Symbol" w:hint="default"/>
+        <w:sz w:val="20"/>
+      </w:rPr>
+    </w:lvl>
+    <w:lvl w:ilvl="1" w:tentative="1">
+      <w:start w:val="1"/>
+      <w:numFmt w:val="bullet"/>
+      <w:lvlText w:val="o"/>
+      <w:lvlJc w:val="left"/>
+      <w:pPr>
+        <w:tabs>
+          <w:tab w:val="num" w:pos="1440"/>
+        </w:tabs>
+        <w:ind w:left="1440" w:hanging="360"/>
+      </w:pPr>
+      <w:rPr>
+        <w:rFonts w:ascii="Courier New" w:hAnsi="Courier New" w:hint="default"/>
+        <w:sz w:val="20"/>
+      </w:rPr>
+    </w:lvl>
+    <w:lvl w:ilvl="2" w:tentative="1">
+      <w:start w:val="1"/>
+      <w:numFmt w:val="bullet"/>
+      <w:lvlText w:val=""/>
+      <w:lvlJc w:val="left"/>
+      <w:pPr>
+        <w:tabs>
+          <w:tab w:val="num" w:pos="2160"/>
+        </w:tabs>
+        <w:ind w:left="2160" w:hanging="360"/>
+      </w:pPr>
+      <w:rPr>
+        <w:rFonts w:ascii="Wingdings" w:hAnsi="Wingdings" w:hint="default"/>
+        <w:sz w:val="20"/>
+      </w:rPr>
+    </w:lvl>
+    <w:lvl w:ilvl="3" w:tentative="1">
+      <w:start w:val="1"/>
+      <w:numFmt w:val="bullet"/>
+      <w:lvlText w:val=""/>
+      <w:lvlJc w:val="left"/>
+      <w:pPr>
+        <w:tabs>
+          <w:tab w:val="num" w:pos="2880"/>
+        </w:tabs>
+        <w:ind w:left="2880" w:hanging="360"/>
+      </w:pPr>
+      <w:rPr>
+        <w:rFonts w:ascii="Wingdings" w:hAnsi="Wingdings" w:hint="default"/>
+        <w:sz w:val="20"/>
+      </w:rPr>
+    </w:lvl>
+    <w:lvl w:ilvl="4" w:tentative="1">
+      <w:start w:val="1"/>
+      <w:numFmt w:val="bullet"/>
+      <w:lvlText w:val=""/>
+      <w:lvlJc w:val="left"/>
+      <w:pPr>
+        <w:tabs>
+          <w:tab w:val="num" w:pos="3600"/>
+        </w:tabs>
+        <w:ind w:left="3600" w:hanging="360"/>
+      </w:pPr>
+      <w:rPr>
+        <w:rFonts w:ascii="Wingdings" w:hAnsi="Wingdings" w:hint="default"/>
+        <w:sz w:val="20"/>
+      </w:rPr>
+    </w:lvl>
+    <w:lvl w:ilvl="5" w:tentative="1">
+      <w:start w:val="1"/>
+      <w:numFmt w:val="bullet"/>
+      <w:lvlText w:val=""/>
+      <w:lvlJc w:val="left"/>
+      <w:pPr>
+        <w:tabs>
+          <w:tab w:val="num" w:pos="4320"/>
+        </w:tabs>
+        <w:ind w:left="4320" w:hanging="360"/>
+      </w:pPr>
+      <w:rPr>
+        <w:rFonts w:ascii="Wingdings" w:hAnsi="Wingdings" w:hint="default"/>
+        <w:sz w:val="20"/>
+      </w:rPr>
+    </w:lvl>
+    <w:lvl w:ilvl="6" w:tentative="1">
+      <w:start w:val="1"/>
+      <w:numFmt w:val="bullet"/>
+      <w:lvlText w:val=""/>
+      <w:lvlJc w:val="left"/>
+      <w:pPr>
+        <w:tabs>
+          <w:tab w:val="num" w:pos="5040"/>
+        </w:tabs>
+        <w:ind w:left="5040" w:hanging="360"/>
+      </w:pPr>
+      <w:rPr>
+        <w:rFonts w:ascii="Wingdings" w:hAnsi="Wingdings" w:hint="default"/>
+        <w:sz w:val="20"/>
+      </w:rPr>
+    </w:lvl>
+    <w:lvl w:ilvl="7" w:tentative="1">
+      <w:start w:val="1"/>
+      <w:numFmt w:val="bullet"/>
+      <w:lvlText w:val=""/>
+      <w:lvlJc w:val="left"/>
+      <w:pPr>
+        <w:tabs>
+          <w:tab w:val="num" w:pos="5760"/>
+        </w:tabs>
+        <w:ind w:left="5760" w:hanging="360"/>
+      </w:pPr>
+      <w:rPr>
+        <w:rFonts w:ascii="Wingdings" w:hAnsi="Wingdings" w:hint="default"/>
+        <w:sz w:val="20"/>
+      </w:rPr>
+    </w:lvl>
+    <w:lvl w:ilvl="8" w:tentative="1">
+      <w:start w:val="1"/>
+      <w:numFmt w:val="bullet"/>
+      <w:lvlText w:val=""/>
+      <w:lvlJc w:val="left"/>
+      <w:pPr>
+        <w:tabs>
+          <w:tab w:val="num" w:pos="6480"/>
+        </w:tabs>
+        <w:ind w:left="6480" w:hanging="360"/>
+      </w:pPr>
+      <w:rPr>
+        <w:rFonts w:ascii="Wingdings" w:hAnsi="Wingdings" w:hint="default"/>
+        <w:sz w:val="20"/>
+      </w:rPr>
+    </w:lvl>
+  </w:abstractNum>
+  <w:abstractNum w:abstractNumId="3" w15:restartNumberingAfterBreak="0">
+    <w:nsid w:val="33492A65"/>
+    <w:multiLevelType w:val="hybridMultilevel"/>
+    <w:tmpl w:val="1C182116"/>
+    <w:lvl w:ilvl="0" w:tplc="0C0A0001">
+      <w:start w:val="1"/>
+      <w:numFmt w:val="bullet"/>
+      <w:lvlText w:val=""/>
+      <w:lvlJc w:val="left"/>
+      <w:pPr>
+        <w:ind w:left="720" w:hanging="360"/>
+      </w:pPr>
+      <w:rPr>
+        <w:rFonts w:ascii="Symbol" w:hAnsi="Symbol" w:hint="default"/>
+      </w:rPr>
+    </w:lvl>
+    <w:lvl w:ilvl="1" w:tplc="0C0A0003" w:tentative="1">
+      <w:start w:val="1"/>
+      <w:numFmt w:val="bullet"/>
+      <w:lvlText w:val="o"/>
+      <w:lvlJc w:val="left"/>
+      <w:pPr>
+        <w:ind w:left="1440" w:hanging="360"/>
+      </w:pPr>
+      <w:rPr>
+        <w:rFonts w:ascii="Courier New" w:hAnsi="Courier New" w:cs="Courier New" w:hint="default"/>
+      </w:rPr>
+    </w:lvl>
+    <w:lvl w:ilvl="2" w:tplc="0C0A0005" w:tentative="1">
+      <w:start w:val="1"/>
+      <w:numFmt w:val="bullet"/>
+      <w:lvlText w:val=""/>
+      <w:lvlJc w:val="left"/>
+      <w:pPr>
+        <w:ind w:left="2160" w:hanging="360"/>
+      </w:pPr>
+      <w:rPr>
+        <w:rFonts w:ascii="Wingdings" w:hAnsi="Wingdings" w:hint="default"/>
+      </w:rPr>
+    </w:lvl>
+    <w:lvl w:ilvl="3" w:tplc="0C0A0001" w:tentative="1">
+      <w:start w:val="1"/>
+      <w:numFmt w:val="bullet"/>
+      <w:lvlText w:val=""/>
+      <w:lvlJc w:val="left"/>
+      <w:pPr>
+        <w:ind w:left="2880" w:hanging="360"/>
+      </w:pPr>
+      <w:rPr>
+        <w:rFonts w:ascii="Symbol" w:hAnsi="Symbol" w:hint="default"/>
+      </w:rPr>
+    </w:lvl>
+    <w:lvl w:ilvl="4" w:tplc="0C0A0003" w:tentative="1">
+      <w:start w:val="1"/>
+      <w:numFmt w:val="bullet"/>
+      <w:lvlText w:val="o"/>
+      <w:lvlJc w:val="left"/>
+      <w:pPr>
+        <w:ind w:left="3600" w:hanging="360"/>
+      </w:pPr>
+      <w:rPr>
+        <w:rFonts w:ascii="Courier New" w:hAnsi="Courier New" w:cs="Courier New" w:hint="default"/>
+      </w:rPr>
+    </w:lvl>
+    <w:lvl w:ilvl="5" w:tplc="0C0A0005" w:tentative="1">
+      <w:start w:val="1"/>
+      <w:numFmt w:val="bullet"/>
+      <w:lvlText w:val=""/>
+      <w:lvlJc w:val="left"/>
+      <w:pPr>
+        <w:ind w:left="4320" w:hanging="360"/>
+      </w:pPr>
+      <w:rPr>
+        <w:rFonts w:ascii="Wingdings" w:hAnsi="Wingdings" w:hint="default"/>
+      </w:rPr>
+    </w:lvl>
+    <w:lvl w:ilvl="6" w:tplc="0C0A0001" w:tentative="1">
+      <w:start w:val="1"/>
+      <w:numFmt w:val="bullet"/>
+      <w:lvlText w:val=""/>
+      <w:lvlJc w:val="left"/>
+      <w:pPr>
+        <w:ind w:left="5040" w:hanging="360"/>
+      </w:pPr>
+      <w:rPr>
+        <w:rFonts w:ascii="Symbol" w:hAnsi="Symbol" w:hint="default"/>
+      </w:rPr>
+    </w:lvl>
+    <w:lvl w:ilvl="7" w:tplc="0C0A0003" w:tentative="1">
+      <w:start w:val="1"/>
+      <w:numFmt w:val="bullet"/>
+      <w:lvlText w:val="o"/>
+      <w:lvlJc w:val="left"/>
+      <w:pPr>
+        <w:ind w:left="5760" w:hanging="360"/>
+      </w:pPr>
+      <w:rPr>
+        <w:rFonts w:ascii="Courier New" w:hAnsi="Courier New" w:cs="Courier New" w:hint="default"/>
+      </w:rPr>
+    </w:lvl>
+    <w:lvl w:ilvl="8" w:tplc="0C0A0005" w:tentative="1">
+      <w:start w:val="1"/>
+      <w:numFmt w:val="bullet"/>
+      <w:lvlText w:val=""/>
+      <w:lvlJc w:val="left"/>
+      <w:pPr>
+        <w:ind w:left="6480" w:hanging="360"/>
+      </w:pPr>
+      <w:rPr>
+        <w:rFonts w:ascii="Wingdings" w:hAnsi="Wingdings" w:hint="default"/>
+      </w:rPr>
+    </w:lvl>
+  </w:abstractNum>
+  <w:abstractNum w:abstractNumId="4" w15:restartNumberingAfterBreak="0">
     <w:nsid w:val="36B459A6"/>
     <w:multiLevelType w:val="multilevel"/>
     <w:tmpl w:val="EC785E5C"/>
@@ -827,7 +2377,156 @@
       </w:rPr>
     </w:lvl>
   </w:abstractNum>
-  <w:abstractNum w:abstractNumId="1" w15:restartNumberingAfterBreak="0">
+  <w:abstractNum w:abstractNumId="5" w15:restartNumberingAfterBreak="0">
+    <w:nsid w:val="3E046B4B"/>
+    <w:multiLevelType w:val="multilevel"/>
+    <w:tmpl w:val="D5105CE6"/>
+    <w:lvl w:ilvl="0">
+      <w:start w:val="1"/>
+      <w:numFmt w:val="bullet"/>
+      <w:lvlText w:val=""/>
+      <w:lvlJc w:val="left"/>
+      <w:pPr>
+        <w:tabs>
+          <w:tab w:val="num" w:pos="720"/>
+        </w:tabs>
+        <w:ind w:left="720" w:hanging="360"/>
+      </w:pPr>
+      <w:rPr>
+        <w:rFonts w:ascii="Symbol" w:hAnsi="Symbol" w:hint="default"/>
+        <w:sz w:val="20"/>
+      </w:rPr>
+    </w:lvl>
+    <w:lvl w:ilvl="1" w:tentative="1">
+      <w:start w:val="1"/>
+      <w:numFmt w:val="bullet"/>
+      <w:lvlText w:val="o"/>
+      <w:lvlJc w:val="left"/>
+      <w:pPr>
+        <w:tabs>
+          <w:tab w:val="num" w:pos="1440"/>
+        </w:tabs>
+        <w:ind w:left="1440" w:hanging="360"/>
+      </w:pPr>
+      <w:rPr>
+        <w:rFonts w:ascii="Courier New" w:hAnsi="Courier New" w:hint="default"/>
+        <w:sz w:val="20"/>
+      </w:rPr>
+    </w:lvl>
+    <w:lvl w:ilvl="2" w:tentative="1">
+      <w:start w:val="1"/>
+      <w:numFmt w:val="bullet"/>
+      <w:lvlText w:val=""/>
+      <w:lvlJc w:val="left"/>
+      <w:pPr>
+        <w:tabs>
+          <w:tab w:val="num" w:pos="2160"/>
+        </w:tabs>
+        <w:ind w:left="2160" w:hanging="360"/>
+      </w:pPr>
+      <w:rPr>
+        <w:rFonts w:ascii="Wingdings" w:hAnsi="Wingdings" w:hint="default"/>
+        <w:sz w:val="20"/>
+      </w:rPr>
+    </w:lvl>
+    <w:lvl w:ilvl="3" w:tentative="1">
+      <w:start w:val="1"/>
+      <w:numFmt w:val="bullet"/>
+      <w:lvlText w:val=""/>
+      <w:lvlJc w:val="left"/>
+      <w:pPr>
+        <w:tabs>
+          <w:tab w:val="num" w:pos="2880"/>
+        </w:tabs>
+        <w:ind w:left="2880" w:hanging="360"/>
+      </w:pPr>
+      <w:rPr>
+        <w:rFonts w:ascii="Wingdings" w:hAnsi="Wingdings" w:hint="default"/>
+        <w:sz w:val="20"/>
+      </w:rPr>
+    </w:lvl>
+    <w:lvl w:ilvl="4" w:tentative="1">
+      <w:start w:val="1"/>
+      <w:numFmt w:val="bullet"/>
+      <w:lvlText w:val=""/>
+      <w:lvlJc w:val="left"/>
+      <w:pPr>
+        <w:tabs>
+          <w:tab w:val="num" w:pos="3600"/>
+        </w:tabs>
+        <w:ind w:left="3600" w:hanging="360"/>
+      </w:pPr>
+      <w:rPr>
+        <w:rFonts w:ascii="Wingdings" w:hAnsi="Wingdings" w:hint="default"/>
+        <w:sz w:val="20"/>
+      </w:rPr>
+    </w:lvl>
+    <w:lvl w:ilvl="5" w:tentative="1">
+      <w:start w:val="1"/>
+      <w:numFmt w:val="bullet"/>
+      <w:lvlText w:val=""/>
+      <w:lvlJc w:val="left"/>
+      <w:pPr>
+        <w:tabs>
+          <w:tab w:val="num" w:pos="4320"/>
+        </w:tabs>
+        <w:ind w:left="4320" w:hanging="360"/>
+      </w:pPr>
+      <w:rPr>
+        <w:rFonts w:ascii="Wingdings" w:hAnsi="Wingdings" w:hint="default"/>
+        <w:sz w:val="20"/>
+      </w:rPr>
+    </w:lvl>
+    <w:lvl w:ilvl="6" w:tentative="1">
+      <w:start w:val="1"/>
+      <w:numFmt w:val="bullet"/>
+      <w:lvlText w:val=""/>
+      <w:lvlJc w:val="left"/>
+      <w:pPr>
+        <w:tabs>
+          <w:tab w:val="num" w:pos="5040"/>
+        </w:tabs>
+        <w:ind w:left="5040" w:hanging="360"/>
+      </w:pPr>
+      <w:rPr>
+        <w:rFonts w:ascii="Wingdings" w:hAnsi="Wingdings" w:hint="default"/>
+        <w:sz w:val="20"/>
+      </w:rPr>
+    </w:lvl>
+    <w:lvl w:ilvl="7" w:tentative="1">
+      <w:start w:val="1"/>
+      <w:numFmt w:val="bullet"/>
+      <w:lvlText w:val=""/>
+      <w:lvlJc w:val="left"/>
+      <w:pPr>
+        <w:tabs>
+          <w:tab w:val="num" w:pos="5760"/>
+        </w:tabs>
+        <w:ind w:left="5760" w:hanging="360"/>
+      </w:pPr>
+      <w:rPr>
+        <w:rFonts w:ascii="Wingdings" w:hAnsi="Wingdings" w:hint="default"/>
+        <w:sz w:val="20"/>
+      </w:rPr>
+    </w:lvl>
+    <w:lvl w:ilvl="8" w:tentative="1">
+      <w:start w:val="1"/>
+      <w:numFmt w:val="bullet"/>
+      <w:lvlText w:val=""/>
+      <w:lvlJc w:val="left"/>
+      <w:pPr>
+        <w:tabs>
+          <w:tab w:val="num" w:pos="6480"/>
+        </w:tabs>
+        <w:ind w:left="6480" w:hanging="360"/>
+      </w:pPr>
+      <w:rPr>
+        <w:rFonts w:ascii="Wingdings" w:hAnsi="Wingdings" w:hint="default"/>
+        <w:sz w:val="20"/>
+      </w:rPr>
+    </w:lvl>
+  </w:abstractNum>
+  <w:abstractNum w:abstractNumId="6" w15:restartNumberingAfterBreak="0">
     <w:nsid w:val="4CBE61D5"/>
     <w:multiLevelType w:val="multilevel"/>
     <w:tmpl w:val="0B565DB8"/>
@@ -948,7 +2647,7 @@
       </w:pPr>
     </w:lvl>
   </w:abstractNum>
-  <w:abstractNum w:abstractNumId="2" w15:restartNumberingAfterBreak="0">
+  <w:abstractNum w:abstractNumId="7" w15:restartNumberingAfterBreak="0">
     <w:nsid w:val="595C63B1"/>
     <w:multiLevelType w:val="multilevel"/>
     <w:tmpl w:val="AB9AD5A6"/>
@@ -1061,14 +2760,181 @@
       </w:pPr>
     </w:lvl>
   </w:abstractNum>
+  <w:abstractNum w:abstractNumId="8" w15:restartNumberingAfterBreak="0">
+    <w:nsid w:val="717D0BFF"/>
+    <w:multiLevelType w:val="multilevel"/>
+    <w:tmpl w:val="E16EE392"/>
+    <w:lvl w:ilvl="0">
+      <w:start w:val="1"/>
+      <w:numFmt w:val="bullet"/>
+      <w:lvlText w:val=""/>
+      <w:lvlJc w:val="left"/>
+      <w:pPr>
+        <w:tabs>
+          <w:tab w:val="num" w:pos="720"/>
+        </w:tabs>
+        <w:ind w:left="720" w:hanging="360"/>
+      </w:pPr>
+      <w:rPr>
+        <w:rFonts w:ascii="Symbol" w:hAnsi="Symbol" w:hint="default"/>
+        <w:sz w:val="20"/>
+      </w:rPr>
+    </w:lvl>
+    <w:lvl w:ilvl="1" w:tentative="1">
+      <w:start w:val="1"/>
+      <w:numFmt w:val="bullet"/>
+      <w:lvlText w:val="o"/>
+      <w:lvlJc w:val="left"/>
+      <w:pPr>
+        <w:tabs>
+          <w:tab w:val="num" w:pos="1440"/>
+        </w:tabs>
+        <w:ind w:left="1440" w:hanging="360"/>
+      </w:pPr>
+      <w:rPr>
+        <w:rFonts w:ascii="Courier New" w:hAnsi="Courier New" w:hint="default"/>
+        <w:sz w:val="20"/>
+      </w:rPr>
+    </w:lvl>
+    <w:lvl w:ilvl="2" w:tentative="1">
+      <w:start w:val="1"/>
+      <w:numFmt w:val="bullet"/>
+      <w:lvlText w:val=""/>
+      <w:lvlJc w:val="left"/>
+      <w:pPr>
+        <w:tabs>
+          <w:tab w:val="num" w:pos="2160"/>
+        </w:tabs>
+        <w:ind w:left="2160" w:hanging="360"/>
+      </w:pPr>
+      <w:rPr>
+        <w:rFonts w:ascii="Wingdings" w:hAnsi="Wingdings" w:hint="default"/>
+        <w:sz w:val="20"/>
+      </w:rPr>
+    </w:lvl>
+    <w:lvl w:ilvl="3" w:tentative="1">
+      <w:start w:val="1"/>
+      <w:numFmt w:val="bullet"/>
+      <w:lvlText w:val=""/>
+      <w:lvlJc w:val="left"/>
+      <w:pPr>
+        <w:tabs>
+          <w:tab w:val="num" w:pos="2880"/>
+        </w:tabs>
+        <w:ind w:left="2880" w:hanging="360"/>
+      </w:pPr>
+      <w:rPr>
+        <w:rFonts w:ascii="Wingdings" w:hAnsi="Wingdings" w:hint="default"/>
+        <w:sz w:val="20"/>
+      </w:rPr>
+    </w:lvl>
+    <w:lvl w:ilvl="4" w:tentative="1">
+      <w:start w:val="1"/>
+      <w:numFmt w:val="bullet"/>
+      <w:lvlText w:val=""/>
+      <w:lvlJc w:val="left"/>
+      <w:pPr>
+        <w:tabs>
+          <w:tab w:val="num" w:pos="3600"/>
+        </w:tabs>
+        <w:ind w:left="3600" w:hanging="360"/>
+      </w:pPr>
+      <w:rPr>
+        <w:rFonts w:ascii="Wingdings" w:hAnsi="Wingdings" w:hint="default"/>
+        <w:sz w:val="20"/>
+      </w:rPr>
+    </w:lvl>
+    <w:lvl w:ilvl="5" w:tentative="1">
+      <w:start w:val="1"/>
+      <w:numFmt w:val="bullet"/>
+      <w:lvlText w:val=""/>
+      <w:lvlJc w:val="left"/>
+      <w:pPr>
+        <w:tabs>
+          <w:tab w:val="num" w:pos="4320"/>
+        </w:tabs>
+        <w:ind w:left="4320" w:hanging="360"/>
+      </w:pPr>
+      <w:rPr>
+        <w:rFonts w:ascii="Wingdings" w:hAnsi="Wingdings" w:hint="default"/>
+        <w:sz w:val="20"/>
+      </w:rPr>
+    </w:lvl>
+    <w:lvl w:ilvl="6" w:tentative="1">
+      <w:start w:val="1"/>
+      <w:numFmt w:val="bullet"/>
+      <w:lvlText w:val=""/>
+      <w:lvlJc w:val="left"/>
+      <w:pPr>
+        <w:tabs>
+          <w:tab w:val="num" w:pos="5040"/>
+        </w:tabs>
+        <w:ind w:left="5040" w:hanging="360"/>
+      </w:pPr>
+      <w:rPr>
+        <w:rFonts w:ascii="Wingdings" w:hAnsi="Wingdings" w:hint="default"/>
+        <w:sz w:val="20"/>
+      </w:rPr>
+    </w:lvl>
+    <w:lvl w:ilvl="7" w:tentative="1">
+      <w:start w:val="1"/>
+      <w:numFmt w:val="bullet"/>
+      <w:lvlText w:val=""/>
+      <w:lvlJc w:val="left"/>
+      <w:pPr>
+        <w:tabs>
+          <w:tab w:val="num" w:pos="5760"/>
+        </w:tabs>
+        <w:ind w:left="5760" w:hanging="360"/>
+      </w:pPr>
+      <w:rPr>
+        <w:rFonts w:ascii="Wingdings" w:hAnsi="Wingdings" w:hint="default"/>
+        <w:sz w:val="20"/>
+      </w:rPr>
+    </w:lvl>
+    <w:lvl w:ilvl="8" w:tentative="1">
+      <w:start w:val="1"/>
+      <w:numFmt w:val="bullet"/>
+      <w:lvlText w:val=""/>
+      <w:lvlJc w:val="left"/>
+      <w:pPr>
+        <w:tabs>
+          <w:tab w:val="num" w:pos="6480"/>
+        </w:tabs>
+        <w:ind w:left="6480" w:hanging="360"/>
+      </w:pPr>
+      <w:rPr>
+        <w:rFonts w:ascii="Wingdings" w:hAnsi="Wingdings" w:hint="default"/>
+        <w:sz w:val="20"/>
+      </w:rPr>
+    </w:lvl>
+  </w:abstractNum>
   <w:num w:numId="1" w16cid:durableId="702024073">
+    <w:abstractNumId w:val="4"/>
+  </w:num>
+  <w:num w:numId="2" w16cid:durableId="4479201">
+    <w:abstractNumId w:val="7"/>
+  </w:num>
+  <w:num w:numId="3" w16cid:durableId="1851413613">
+    <w:abstractNumId w:val="6"/>
+  </w:num>
+  <w:num w:numId="4" w16cid:durableId="743799788">
     <w:abstractNumId w:val="0"/>
   </w:num>
-  <w:num w:numId="2" w16cid:durableId="4479201">
+  <w:num w:numId="5" w16cid:durableId="1872106638">
+    <w:abstractNumId w:val="8"/>
+  </w:num>
+  <w:num w:numId="6" w16cid:durableId="890531194">
+    <w:abstractNumId w:val="5"/>
+  </w:num>
+  <w:num w:numId="7" w16cid:durableId="890581989">
+    <w:abstractNumId w:val="1"/>
+  </w:num>
+  <w:num w:numId="8" w16cid:durableId="1556699912">
     <w:abstractNumId w:val="2"/>
   </w:num>
-  <w:num w:numId="3" w16cid:durableId="1851413613">
-    <w:abstractNumId w:val="1"/>
+  <w:num w:numId="9" w16cid:durableId="236205587">
+    <w:abstractNumId w:val="3"/>
   </w:num>
 </w:numbering>
 </file>
@@ -1675,7 +3541,6 @@
   <w:style w:type="character" w:default="1" w:styleId="Fuentedeprrafopredeter">
     <w:name w:val="Default Paragraph Font"/>
     <w:uiPriority w:val="1"/>
-    <w:semiHidden/>
     <w:unhideWhenUsed/>
   </w:style>
   <w:style w:type="table" w:default="1" w:styleId="Tablanormal">
@@ -2062,6 +3927,46 @@
       <w:bCs/>
     </w:rPr>
   </w:style>
+  <w:style w:type="character" w:styleId="Hipervnculo">
+    <w:name w:val="Hyperlink"/>
+    <w:basedOn w:val="Fuentedeprrafopredeter"/>
+    <w:uiPriority w:val="99"/>
+    <w:unhideWhenUsed/>
+    <w:rsid w:val="009D55AD"/>
+    <w:rPr>
+      <w:color w:val="467886" w:themeColor="hyperlink"/>
+      <w:u w:val="single"/>
+    </w:rPr>
+  </w:style>
+  <w:style w:type="character" w:styleId="Mencinsinresolver">
+    <w:name w:val="Unresolved Mention"/>
+    <w:basedOn w:val="Fuentedeprrafopredeter"/>
+    <w:uiPriority w:val="99"/>
+    <w:semiHidden/>
+    <w:unhideWhenUsed/>
+    <w:rsid w:val="009D55AD"/>
+    <w:rPr>
+      <w:color w:val="605E5C"/>
+      <w:shd w:val="clear" w:color="auto" w:fill="E1DFDD"/>
+    </w:rPr>
+  </w:style>
+  <w:style w:type="paragraph" w:styleId="NormalWeb">
+    <w:name w:val="Normal (Web)"/>
+    <w:basedOn w:val="Normal"/>
+    <w:uiPriority w:val="99"/>
+    <w:semiHidden/>
+    <w:unhideWhenUsed/>
+    <w:rsid w:val="009F75DA"/>
+    <w:pPr>
+      <w:spacing w:before="100" w:beforeAutospacing="1" w:after="100" w:afterAutospacing="1" w:line="240" w:lineRule="auto"/>
+    </w:pPr>
+    <w:rPr>
+      <w:rFonts w:ascii="Times New Roman" w:eastAsia="Times New Roman" w:hAnsi="Times New Roman" w:cs="Times New Roman"/>
+      <w:kern w:val="0"/>
+      <w:lang w:eastAsia="es-ES"/>
+      <w14:ligatures w14:val="none"/>
+    </w:rPr>
+  </w:style>
 </w:styles>
 </file>
 

</xml_diff>